<commit_message>
luchen config and run
</commit_message>
<xml_diff>
--- a/cache/00fa164e-2612-4439-992e-157d019a8436/awe_desk_env.docx
+++ b/cache/00fa164e-2612-4439-992e-157d019a8436/awe_desk_env.docx
@@ -480,263 +480,6 @@
             </w:pPr>
             <w:r>
               <w:rPr/>
-              <w:t>model</w:t>
-            </w:r>
-          </w:p>
-        </w:tc>
-        <w:tc>
-          <w:tcPr>
-            <w:tcW w:w="1479" w:type="dxa"/>
-            <w:tcBorders/>
-            <w:vAlign w:val="bottom"/>
-          </w:tcPr>
-          <w:p>
-            <w:pPr>
-              <w:pStyle w:val="Normal"/>
-              <w:tabs>
-                <w:tab w:val="clear" w:pos="420"/>
-              </w:tabs>
-              <w:jc w:val="start"/>
-              <w:rPr/>
-            </w:pPr>
-            <w:r>
-              <w:rPr/>
-              <w:t>os</w:t>
-            </w:r>
-          </w:p>
-        </w:tc>
-        <w:tc>
-          <w:tcPr>
-            <w:tcW w:w="1479" w:type="dxa"/>
-            <w:tcBorders/>
-            <w:vAlign w:val="bottom"/>
-          </w:tcPr>
-          <w:p>
-            <w:pPr>
-              <w:pStyle w:val="Normal"/>
-              <w:tabs>
-                <w:tab w:val="clear" w:pos="420"/>
-              </w:tabs>
-              <w:jc w:val="start"/>
-              <w:rPr/>
-            </w:pPr>
-            <w:r>
-              <w:rPr/>
-              <w:t>calc</w:t>
-            </w:r>
-          </w:p>
-        </w:tc>
-        <w:tc>
-          <w:tcPr>
-            <w:tcW w:w="1479" w:type="dxa"/>
-            <w:tcBorders/>
-            <w:vAlign w:val="bottom"/>
-          </w:tcPr>
-          <w:p>
-            <w:pPr>
-              <w:pStyle w:val="Normal"/>
-              <w:tabs>
-                <w:tab w:val="clear" w:pos="420"/>
-              </w:tabs>
-              <w:jc w:val="start"/>
-              <w:rPr/>
-            </w:pPr>
-            <w:r>
-              <w:rPr/>
-              <w:t>impress</w:t>
-            </w:r>
-          </w:p>
-        </w:tc>
-        <w:tc>
-          <w:tcPr>
-            <w:tcW w:w="1479" w:type="dxa"/>
-            <w:tcBorders/>
-            <w:vAlign w:val="bottom"/>
-          </w:tcPr>
-          <w:p>
-            <w:pPr>
-              <w:pStyle w:val="Normal"/>
-              <w:tabs>
-                <w:tab w:val="clear" w:pos="420"/>
-              </w:tabs>
-              <w:jc w:val="start"/>
-              <w:rPr/>
-            </w:pPr>
-            <w:r>
-              <w:rPr/>
-              <w:t>writer</w:t>
-            </w:r>
-          </w:p>
-        </w:tc>
-        <w:tc>
-          <w:tcPr>
-            <w:tcW w:w="1478" w:type="dxa"/>
-            <w:tcBorders/>
-            <w:vAlign w:val="bottom"/>
-          </w:tcPr>
-          <w:p>
-            <w:pPr>
-              <w:pStyle w:val="Normal"/>
-              <w:tabs>
-                <w:tab w:val="clear" w:pos="420"/>
-              </w:tabs>
-              <w:jc w:val="start"/>
-              <w:rPr/>
-            </w:pPr>
-            <w:r>
-              <w:rPr/>
-              <w:t>vlc</w:t>
-            </w:r>
-          </w:p>
-        </w:tc>
-        <w:tc>
-          <w:tcPr>
-            <w:tcW w:w="1479" w:type="dxa"/>
-            <w:tcBorders/>
-            <w:vAlign w:val="bottom"/>
-          </w:tcPr>
-          <w:p>
-            <w:pPr>
-              <w:pStyle w:val="Normal"/>
-              <w:tabs>
-                <w:tab w:val="clear" w:pos="420"/>
-              </w:tabs>
-              <w:jc w:val="start"/>
-              <w:rPr/>
-            </w:pPr>
-            <w:r>
-              <w:rPr/>
-              <w:t>gimp</w:t>
-            </w:r>
-          </w:p>
-        </w:tc>
-        <w:tc>
-          <w:tcPr>
-            <w:tcW w:w="1479" w:type="dxa"/>
-            <w:tcBorders/>
-            <w:vAlign w:val="bottom"/>
-          </w:tcPr>
-          <w:p>
-            <w:pPr>
-              <w:pStyle w:val="Normal"/>
-              <w:tabs>
-                <w:tab w:val="clear" w:pos="420"/>
-              </w:tabs>
-              <w:jc w:val="start"/>
-              <w:rPr/>
-            </w:pPr>
-            <w:r>
-              <w:rPr/>
-              <w:t>chrome</w:t>
-            </w:r>
-          </w:p>
-        </w:tc>
-        <w:tc>
-          <w:tcPr>
-            <w:tcW w:w="1479" w:type="dxa"/>
-            <w:tcBorders/>
-            <w:vAlign w:val="bottom"/>
-          </w:tcPr>
-          <w:p>
-            <w:pPr>
-              <w:pStyle w:val="Normal"/>
-              <w:tabs>
-                <w:tab w:val="clear" w:pos="420"/>
-              </w:tabs>
-              <w:jc w:val="start"/>
-              <w:rPr/>
-            </w:pPr>
-            <w:r>
-              <w:rPr/>
-              <w:t>thunderbird</w:t>
-            </w:r>
-          </w:p>
-        </w:tc>
-        <w:tc>
-          <w:tcPr>
-            <w:tcW w:w="1479" w:type="dxa"/>
-            <w:tcBorders/>
-            <w:vAlign w:val="bottom"/>
-          </w:tcPr>
-          <w:p>
-            <w:pPr>
-              <w:pStyle w:val="Normal"/>
-              <w:tabs>
-                <w:tab w:val="clear" w:pos="420"/>
-              </w:tabs>
-              <w:jc w:val="start"/>
-              <w:rPr/>
-            </w:pPr>
-            <w:r>
-              <w:rPr/>
-              <w:t>vscode</w:t>
-            </w:r>
-          </w:p>
-        </w:tc>
-        <w:tc>
-          <w:tcPr>
-            <w:tcW w:w="1479" w:type="dxa"/>
-            <w:tcBorders/>
-            <w:vAlign w:val="bottom"/>
-          </w:tcPr>
-          <w:p>
-            <w:pPr>
-              <w:pStyle w:val="Normal"/>
-              <w:tabs>
-                <w:tab w:val="clear" w:pos="420"/>
-              </w:tabs>
-              <w:jc w:val="start"/>
-              <w:rPr/>
-            </w:pPr>
-            <w:r>
-              <w:rPr/>
-              <w:t>multi</w:t>
-            </w:r>
-          </w:p>
-        </w:tc>
-        <w:tc>
-          <w:tcPr>
-            <w:tcW w:w="1479" w:type="dxa"/>
-            <w:tcBorders/>
-            <w:vAlign w:val="bottom"/>
-          </w:tcPr>
-          <w:p>
-            <w:pPr>
-              <w:pStyle w:val="Normal"/>
-              <w:tabs>
-                <w:tab w:val="clear" w:pos="420"/>
-              </w:tabs>
-              <w:jc w:val="start"/>
-              <w:rPr/>
-            </w:pPr>
-            <w:r>
-              <w:rPr/>
-              <w:t>avg</w:t>
-            </w:r>
-          </w:p>
-        </w:tc>
-      </w:tr>
-      <w:tr>
-        <w:trPr>
-          <w:trHeight w:val="256" w:hRule="atLeast"/>
-        </w:trPr>
-        <w:tc>
-          <w:tcPr>
-            <w:tcW w:w="1509" w:type="dxa"/>
-            <w:tcBorders/>
-            <w:vAlign w:val="bottom"/>
-          </w:tcPr>
-          <w:p>
-            <w:pPr>
-              <w:pStyle w:val="Normal"/>
-              <w:tabs>
-                <w:tab w:val="clear" w:pos="420"/>
-              </w:tabs>
-              <w:jc w:val="start"/>
-              <w:rPr/>
-            </w:pPr>
-            <w:r>
-              <w:rPr/>
               <w:t>Gpt-4</w:t>
             </w:r>
           </w:p>
@@ -969,263 +712,6 @@
             <w:r>
               <w:rPr/>
               <w:t>0.1557</w:t>
-            </w:r>
-          </w:p>
-        </w:tc>
-      </w:tr>
-      <w:tr>
-        <w:trPr>
-          <w:trHeight w:val="256" w:hRule="atLeast"/>
-        </w:trPr>
-        <w:tc>
-          <w:tcPr>
-            <w:tcW w:w="1509" w:type="dxa"/>
-            <w:tcBorders/>
-            <w:vAlign w:val="bottom"/>
-          </w:tcPr>
-          <w:p>
-            <w:pPr>
-              <w:pStyle w:val="Normal"/>
-              <w:tabs>
-                <w:tab w:val="clear" w:pos="420"/>
-              </w:tabs>
-              <w:jc w:val="start"/>
-              <w:rPr/>
-            </w:pPr>
-            <w:r>
-              <w:rPr/>
-              <w:t>rl+il</w:t>
-            </w:r>
-          </w:p>
-        </w:tc>
-        <w:tc>
-          <w:tcPr>
-            <w:tcW w:w="1479" w:type="dxa"/>
-            <w:tcBorders/>
-            <w:vAlign w:val="bottom"/>
-          </w:tcPr>
-          <w:p>
-            <w:pPr>
-              <w:pStyle w:val="Normal"/>
-              <w:tabs>
-                <w:tab w:val="clear" w:pos="420"/>
-              </w:tabs>
-              <w:jc w:val="end"/>
-              <w:rPr/>
-            </w:pPr>
-            <w:r>
-              <w:rPr/>
-              <w:t>0.1031</w:t>
-            </w:r>
-          </w:p>
-        </w:tc>
-        <w:tc>
-          <w:tcPr>
-            <w:tcW w:w="1479" w:type="dxa"/>
-            <w:tcBorders/>
-            <w:vAlign w:val="bottom"/>
-          </w:tcPr>
-          <w:p>
-            <w:pPr>
-              <w:pStyle w:val="Normal"/>
-              <w:tabs>
-                <w:tab w:val="clear" w:pos="420"/>
-              </w:tabs>
-              <w:jc w:val="end"/>
-              <w:rPr/>
-            </w:pPr>
-            <w:r>
-              <w:rPr/>
-              <w:t>0.0697</w:t>
-            </w:r>
-          </w:p>
-        </w:tc>
-        <w:tc>
-          <w:tcPr>
-            <w:tcW w:w="1479" w:type="dxa"/>
-            <w:tcBorders/>
-            <w:vAlign w:val="bottom"/>
-          </w:tcPr>
-          <w:p>
-            <w:pPr>
-              <w:pStyle w:val="Normal"/>
-              <w:tabs>
-                <w:tab w:val="clear" w:pos="420"/>
-              </w:tabs>
-              <w:jc w:val="end"/>
-              <w:rPr/>
-            </w:pPr>
-            <w:r>
-              <w:rPr/>
-              <w:t>0.1280</w:t>
-            </w:r>
-          </w:p>
-        </w:tc>
-        <w:tc>
-          <w:tcPr>
-            <w:tcW w:w="1479" w:type="dxa"/>
-            <w:tcBorders/>
-            <w:vAlign w:val="bottom"/>
-          </w:tcPr>
-          <w:p>
-            <w:pPr>
-              <w:pStyle w:val="Normal"/>
-              <w:tabs>
-                <w:tab w:val="clear" w:pos="420"/>
-              </w:tabs>
-              <w:jc w:val="end"/>
-              <w:rPr/>
-            </w:pPr>
-            <w:r>
-              <w:rPr/>
-              <w:t>0.0372</w:t>
-            </w:r>
-          </w:p>
-        </w:tc>
-        <w:tc>
-          <w:tcPr>
-            <w:tcW w:w="1478" w:type="dxa"/>
-            <w:tcBorders/>
-            <w:vAlign w:val="bottom"/>
-          </w:tcPr>
-          <w:p>
-            <w:pPr>
-              <w:pStyle w:val="Normal"/>
-              <w:tabs>
-                <w:tab w:val="clear" w:pos="420"/>
-              </w:tabs>
-              <w:jc w:val="end"/>
-              <w:rPr/>
-            </w:pPr>
-            <w:r>
-              <w:rPr/>
-              <w:t>0.2372</w:t>
-            </w:r>
-          </w:p>
-        </w:tc>
-        <w:tc>
-          <w:tcPr>
-            <w:tcW w:w="1479" w:type="dxa"/>
-            <w:tcBorders/>
-            <w:vAlign w:val="bottom"/>
-          </w:tcPr>
-          <w:p>
-            <w:pPr>
-              <w:pStyle w:val="Normal"/>
-              <w:tabs>
-                <w:tab w:val="clear" w:pos="420"/>
-              </w:tabs>
-              <w:jc w:val="end"/>
-              <w:rPr/>
-            </w:pPr>
-            <w:r>
-              <w:rPr/>
-              <w:t>0.0129</w:t>
-            </w:r>
-          </w:p>
-        </w:tc>
-        <w:tc>
-          <w:tcPr>
-            <w:tcW w:w="1479" w:type="dxa"/>
-            <w:tcBorders/>
-            <w:vAlign w:val="bottom"/>
-          </w:tcPr>
-          <w:p>
-            <w:pPr>
-              <w:pStyle w:val="Normal"/>
-              <w:tabs>
-                <w:tab w:val="clear" w:pos="420"/>
-              </w:tabs>
-              <w:jc w:val="end"/>
-              <w:rPr/>
-            </w:pPr>
-            <w:r>
-              <w:rPr/>
-              <w:t>0.1969</w:t>
-            </w:r>
-          </w:p>
-        </w:tc>
-        <w:tc>
-          <w:tcPr>
-            <w:tcW w:w="1479" w:type="dxa"/>
-            <w:tcBorders/>
-            <w:vAlign w:val="bottom"/>
-          </w:tcPr>
-          <w:p>
-            <w:pPr>
-              <w:pStyle w:val="Normal"/>
-              <w:tabs>
-                <w:tab w:val="clear" w:pos="420"/>
-              </w:tabs>
-              <w:jc w:val="end"/>
-              <w:rPr/>
-            </w:pPr>
-            <w:r>
-              <w:rPr/>
-              <w:t>0.1310</w:t>
-            </w:r>
-          </w:p>
-        </w:tc>
-        <w:tc>
-          <w:tcPr>
-            <w:tcW w:w="1479" w:type="dxa"/>
-            <w:tcBorders/>
-            <w:vAlign w:val="bottom"/>
-          </w:tcPr>
-          <w:p>
-            <w:pPr>
-              <w:pStyle w:val="Normal"/>
-              <w:tabs>
-                <w:tab w:val="clear" w:pos="420"/>
-              </w:tabs>
-              <w:jc w:val="end"/>
-              <w:rPr/>
-            </w:pPr>
-            <w:r>
-              <w:rPr/>
-              <w:t>0.1132</w:t>
-            </w:r>
-          </w:p>
-        </w:tc>
-        <w:tc>
-          <w:tcPr>
-            <w:tcW w:w="1479" w:type="dxa"/>
-            <w:tcBorders/>
-            <w:vAlign w:val="bottom"/>
-          </w:tcPr>
-          <w:p>
-            <w:pPr>
-              <w:pStyle w:val="Normal"/>
-              <w:tabs>
-                <w:tab w:val="clear" w:pos="420"/>
-              </w:tabs>
-              <w:jc w:val="end"/>
-              <w:rPr/>
-            </w:pPr>
-            <w:r>
-              <w:rPr/>
-              <w:t>0.1284</w:t>
-            </w:r>
-          </w:p>
-        </w:tc>
-        <w:tc>
-          <w:tcPr>
-            <w:tcW w:w="1479" w:type="dxa"/>
-            <w:tcBorders/>
-            <w:vAlign w:val="bottom"/>
-          </w:tcPr>
-          <w:p>
-            <w:pPr>
-              <w:pStyle w:val="Normal"/>
-              <w:tabs>
-                <w:tab w:val="clear" w:pos="420"/>
-              </w:tabs>
-              <w:jc w:val="end"/>
-              <w:rPr/>
-            </w:pPr>
-            <w:r>
-              <w:rPr/>
-              <w:t>0.1158</w:t>
             </w:r>
           </w:p>
         </w:tc>

</xml_diff>